<commit_message>
Poked the report of assignment 2
</commit_message>
<xml_diff>
--- a/Assignment 2 Rapport.docx
+++ b/Assignment 2 Rapport.docx
@@ -68,17 +68,34 @@
       <w:pPr>
         <w:pStyle w:val="Heading2"/>
         <w:spacing w:line="276" w:lineRule="auto"/>
-      </w:pPr>
-      <w:r>
+        <w:rPr>
+          <w:lang w:val="en-US"/>
+        </w:rPr>
+      </w:pPr>
+      <w:r>
+        <w:rPr>
+          <w:lang w:val="en-US"/>
+        </w:rPr>
         <w:t xml:space="preserve">1 </w:t>
       </w:r>
-      <w:r>
+      <w:proofErr w:type="spellStart"/>
+      <w:r>
+        <w:rPr>
+          <w:lang w:val="en-US"/>
+        </w:rPr>
         <w:t>In</w:t>
       </w:r>
       <w:r>
+        <w:rPr>
+          <w:lang w:val="en-US"/>
+        </w:rPr>
         <w:t>ledning</w:t>
       </w:r>
-      <w:r>
+      <w:proofErr w:type="spellEnd"/>
+      <w:r>
+        <w:rPr>
+          <w:lang w:val="en-US"/>
+        </w:rPr>
         <w:t xml:space="preserve"> </w:t>
       </w:r>
     </w:p>
@@ -137,13 +154,7 @@
     </w:p>
     <w:p>
       <w:r>
-        <w:t xml:space="preserve">Programmet skall exekvera i en parallell programmeringsmiljö och verifieras i enlighet med ett antal regler och restriktioner. Krav </w:t>
-      </w:r>
-      <w:r>
-        <w:t xml:space="preserve">finns </w:t>
-      </w:r>
-      <w:r>
-        <w:t>på hur programmet får struktureras för att inte kringgå problemet.</w:t>
+        <w:t>Programmet skall exekvera i en parallell programmeringsmiljö och verifieras i enlighet med ett antal regler och restriktioner. Krav finns på hur programmet får struktureras för att inte kringgå problemet.</w:t>
       </w:r>
     </w:p>
     <w:p/>
@@ -164,11 +175,25 @@
       <w:pPr>
         <w:pStyle w:val="Heading2"/>
         <w:spacing w:line="276" w:lineRule="auto"/>
-      </w:pPr>
-      <w:r>
+        <w:rPr>
+          <w:lang w:val="en-US"/>
+        </w:rPr>
+      </w:pPr>
+      <w:r>
+        <w:rPr>
+          <w:lang w:val="en-US"/>
+        </w:rPr>
         <w:lastRenderedPageBreak/>
-        <w:t>2 Problembeskrivning</w:t>
-      </w:r>
+        <w:t xml:space="preserve">2 </w:t>
+      </w:r>
+      <w:proofErr w:type="spellStart"/>
+      <w:r>
+        <w:rPr>
+          <w:lang w:val="en-US"/>
+        </w:rPr>
+        <w:t>Problembeskrivning</w:t>
+      </w:r>
+      <w:proofErr w:type="spellEnd"/>
     </w:p>
     <w:p>
       <w:pPr>
@@ -203,7 +228,7 @@
     <w:p>
       <w:pPr>
         <w:rPr>
-          <w:lang w:val="en-US"/>
+          <w:i/>
         </w:rPr>
       </w:pPr>
     </w:p>
@@ -242,15 +267,133 @@
       </w:r>
     </w:p>
     <w:p>
-      <w:r>
-        <w:t>Programmet ska stödja ett arbiträrt antal rökare som är i behov av samma två resurstyper. Det kommer alltid i alla delar av uppgiften finnas minst tre rökare, en för varje typ av resurs som håller en oändlig mängd av den resursen.</w:t>
-      </w:r>
-    </w:p>
-    <w:p>
+      <w:pPr>
+        <w:pStyle w:val="Heading3"/>
+        <w:rPr>
+          <w:lang w:val="en-US"/>
+        </w:rPr>
+      </w:pPr>
+      <w:r>
+        <w:rPr>
+          <w:lang w:val="en-US"/>
+        </w:rPr>
+        <w:t xml:space="preserve">2.1 </w:t>
+      </w:r>
+      <w:proofErr w:type="spellStart"/>
+      <w:r>
+        <w:rPr>
+          <w:lang w:val="en-US"/>
+        </w:rPr>
+        <w:t>Initialt</w:t>
+      </w:r>
+      <w:proofErr w:type="spellEnd"/>
+      <w:r>
+        <w:rPr>
+          <w:lang w:val="en-US"/>
+        </w:rPr>
+        <w:t xml:space="preserve"> program</w:t>
+      </w:r>
+    </w:p>
+    <w:p>
+      <w:r>
+        <w:t xml:space="preserve">I den första versionen av programmet </w:t>
+      </w:r>
+      <w:r>
+        <w:t>ska enbart ett antal</w:t>
+      </w:r>
       <w:bookmarkStart w:id="0" w:name="_GoBack"/>
       <w:bookmarkEnd w:id="0"/>
     </w:p>
-    <w:p/>
+    <w:p>
+      <w:r>
+        <w:t>Programmet ska stödja ett arbiträrt antal rökare som</w:t>
+      </w:r>
+      <w:r>
+        <w:t xml:space="preserve"> alla</w:t>
+      </w:r>
+      <w:r>
+        <w:t xml:space="preserve"> är i behov av </w:t>
+      </w:r>
+      <w:r>
+        <w:t>olika resurstyper, även om flera rökare behöver samma två resurser</w:t>
+      </w:r>
+      <w:r>
+        <w:t xml:space="preserve">. Det kommer alltid i alla delar av uppgiften finnas minst tre rökare, en för varje typ av </w:t>
+      </w:r>
+      <w:r>
+        <w:t>resurs</w:t>
+      </w:r>
+      <w:r>
+        <w:t>.</w:t>
+      </w:r>
+    </w:p>
+    <w:p>
+      <w:r>
+        <w:t xml:space="preserve">Uppgiften kan liknas vid det klassiska problemet </w:t>
+      </w:r>
+      <w:proofErr w:type="spellStart"/>
+      <w:r>
+        <w:rPr>
+          <w:i/>
+        </w:rPr>
+        <w:t>Producer</w:t>
+      </w:r>
+      <w:proofErr w:type="spellEnd"/>
+      <w:r>
+        <w:rPr>
+          <w:i/>
+        </w:rPr>
+        <w:t>/</w:t>
+      </w:r>
+      <w:proofErr w:type="spellStart"/>
+      <w:r>
+        <w:rPr>
+          <w:i/>
+        </w:rPr>
+        <w:t>Consumer</w:t>
+      </w:r>
+      <w:proofErr w:type="spellEnd"/>
+      <w:r>
+        <w:t xml:space="preserve"> där två olika generella typer av processer existerar; en typ som producerar några eller någon typ av resurs och en annan typ som konsumerar de eller den resursen. Antalet processer oavsett typ kan variera (t.ex. kan flera producenter generera resurser till en ensam konsument eller vice versa). I det här faller agerar agenten som en typ av producent som kontinuerligt levererar två olika typer av resurser medan rökarna, trots att de förser sig själva med den tredje resursen, är agerar konsumenter i sammanhanget. Med hjälp av producentens resurser möjliggörs konsumtion hos rökarna.</w:t>
+      </w:r>
+    </w:p>
+    <w:p>
+      <w:r>
+        <w:t xml:space="preserve">Ett </w:t>
+      </w:r>
+      <w:r>
+        <w:t>antal</w:t>
+      </w:r>
+      <w:r>
+        <w:t xml:space="preserve"> globala invarianter ka</w:t>
+      </w:r>
+      <w:r>
+        <w:t>n etableras för att beskriva vilka förhållanden som måste håll</w:t>
+      </w:r>
+      <w:r>
+        <w:t>a</w:t>
+      </w:r>
+      <w:r>
+        <w:t xml:space="preserve"> under </w:t>
+      </w:r>
+      <w:r>
+        <w:t xml:space="preserve">hela </w:t>
+      </w:r>
+      <w:r>
+        <w:t>programmets exekvering:</w:t>
+      </w:r>
+    </w:p>
+    <w:p>
+      <w:pPr>
+        <w:jc w:val="center"/>
+      </w:pPr>
+      <w:r>
+        <w:rPr>
+          <w:highlight w:val="yellow"/>
+        </w:rPr>
+        <w:t>&lt;Globala invarianter&gt;</w:t>
+      </w:r>
+    </w:p>
     <w:p>
       <w:pPr>
         <w:rPr>
@@ -311,17 +454,31 @@
       <w:pPr>
         <w:spacing w:line="276" w:lineRule="auto"/>
         <w:rPr>
-          <w:i/>
-          <w:lang w:val="en-US"/>
-        </w:rPr>
-      </w:pPr>
-      <w:r>
-        <w:rPr>
-          <w:i/>
-          <w:lang w:val="en-US"/>
-        </w:rPr>
-        <w:t xml:space="preserve">In this section, you shall discuss your approach to solve the problems identified in previous section. Include the design decisions in a stepwise manner. The difference between a design decision and an implementation has to do with the level of details. For example, processes, responsibilities and communication (who talks with whom) are all design decisions. </w:t>
-      </w:r>
+          <w:lang w:val="en-US"/>
+        </w:rPr>
+      </w:pPr>
+      <w:r>
+        <w:rPr>
+          <w:i/>
+          <w:lang w:val="en-US"/>
+        </w:rPr>
+        <w:t xml:space="preserve">In this section, you shall discuss your approach to solve the problems identified in previous section. Include the design decisions in a stepwise manner. The difference between a design decision and an implementation has to do with the level of details. For example, processes, responsibilities and communication (who talks with </w:t>
+      </w:r>
+      <w:r>
+        <w:rPr>
+          <w:i/>
+          <w:lang w:val="en-US"/>
+        </w:rPr>
+        <w:t>whom) are all design decisions.</w:t>
+      </w:r>
+    </w:p>
+    <w:p>
+      <w:pPr>
+        <w:spacing w:line="276" w:lineRule="auto"/>
+        <w:rPr>
+          <w:lang w:val="en-US"/>
+        </w:rPr>
+      </w:pPr>
     </w:p>
     <w:p>
       <w:pPr>
@@ -1066,7 +1223,6 @@
   <w:style w:type="character" w:default="1" w:styleId="DefaultParagraphFont">
     <w:name w:val="Default Paragraph Font"/>
     <w:uiPriority w:val="1"/>
-    <w:semiHidden/>
     <w:unhideWhenUsed/>
   </w:style>
   <w:style w:type="table" w:default="1" w:styleId="TableNormal">
@@ -1192,6 +1348,37 @@
       <w:rFonts w:eastAsiaTheme="minorEastAsia"/>
       <w:color w:val="5A5A5A" w:themeColor="text1" w:themeTint="A5"/>
       <w:spacing w:val="15"/>
+    </w:rPr>
+  </w:style>
+  <w:style w:type="character" w:styleId="PlaceholderText">
+    <w:name w:val="Placeholder Text"/>
+    <w:basedOn w:val="DefaultParagraphFont"/>
+    <w:uiPriority w:val="99"/>
+    <w:semiHidden/>
+    <w:rsid w:val="00A377EC"/>
+    <w:rPr>
+      <w:color w:val="808080"/>
+    </w:rPr>
+  </w:style>
+  <w:style w:type="paragraph" w:customStyle="1" w:styleId="Code">
+    <w:name w:val="Code"/>
+    <w:basedOn w:val="Normal"/>
+    <w:link w:val="CodeChar"/>
+    <w:qFormat/>
+    <w:rsid w:val="002A6A28"/>
+    <w:rPr>
+      <w:rFonts w:ascii="Consolas" w:hAnsi="Consolas" w:cs="Consolas"/>
+      <w:sz w:val="18"/>
+    </w:rPr>
+  </w:style>
+  <w:style w:type="character" w:customStyle="1" w:styleId="CodeChar">
+    <w:name w:val="Code Char"/>
+    <w:basedOn w:val="DefaultParagraphFont"/>
+    <w:link w:val="Code"/>
+    <w:rsid w:val="002A6A28"/>
+    <w:rPr>
+      <w:rFonts w:ascii="Consolas" w:hAnsi="Consolas" w:cs="Consolas"/>
+      <w:sz w:val="18"/>
     </w:rPr>
   </w:style>
 </w:styles>

</xml_diff>